<commit_message>
Lê Thị Thanh Ngân
Bài Tập Về Nhà
</commit_message>
<xml_diff>
--- a/M35-HTML-CSS/Bootstrap/Utilities.docx
+++ b/M35-HTML-CSS/Bootstrap/Utilities.docx
@@ -13,6 +13,7 @@
         </w:rPr>
       </w:pPr>
       <w:bookmarkStart w:id="0" w:name="_GoBack"/>
+      <w:bookmarkEnd w:id="0"/>
       <w:r>
         <w:rPr>
           <w:rFonts w:asciiTheme="majorHAnsi" w:hAnsiTheme="majorHAnsi"/>
@@ -20,15 +21,33 @@
           <w:sz w:val="36"/>
           <w:szCs w:val="36"/>
         </w:rPr>
-        <w:t>Utilities</w:t>
-      </w:r>
-      <w:bookmarkEnd w:id="0"/>
-      <w:r>
-        <w:rPr>
-          <w:rFonts w:asciiTheme="majorHAnsi" w:hAnsiTheme="majorHAnsi"/>
-          <w:color w:val="000000" w:themeColor="text1"/>
-          <w:sz w:val="36"/>
-          <w:szCs w:val="36"/>
+        <w:t>Utilities:</w:t>
+      </w:r>
+    </w:p>
+    <w:p>
+      <w:pPr>
+        <w:shd w:val="clear" w:color="auto" w:fill="FFFFFF"/>
+        <w:spacing w:before="150" w:after="150" w:line="240" w:lineRule="auto"/>
+        <w:outlineLvl w:val="1"/>
+        <w:rPr>
+          <w:rFonts w:asciiTheme="majorHAnsi" w:eastAsia="Times New Roman" w:hAnsiTheme="majorHAnsi"/>
+          <w:color w:val="FF0000"/>
+          <w:szCs w:val="28"/>
+        </w:rPr>
+      </w:pPr>
+      <w:r>
+        <w:rPr>
+          <w:rFonts w:asciiTheme="majorHAnsi" w:eastAsia="Times New Roman" w:hAnsiTheme="majorHAnsi"/>
+          <w:color w:val="FF0000"/>
+          <w:szCs w:val="28"/>
+        </w:rPr>
+        <w:t>Border</w:t>
+      </w:r>
+      <w:r>
+        <w:rPr>
+          <w:rFonts w:asciiTheme="majorHAnsi" w:eastAsia="Times New Roman" w:hAnsiTheme="majorHAnsi"/>
+          <w:color w:val="FF0000"/>
+          <w:szCs w:val="28"/>
         </w:rPr>
         <w:t>:</w:t>
       </w:r>
@@ -40,34 +59,6 @@
         <w:outlineLvl w:val="1"/>
         <w:rPr>
           <w:rFonts w:asciiTheme="majorHAnsi" w:eastAsia="Times New Roman" w:hAnsiTheme="majorHAnsi"/>
-          <w:color w:val="FF0000"/>
-          <w:szCs w:val="28"/>
-        </w:rPr>
-      </w:pPr>
-      <w:r>
-        <w:rPr>
-          <w:rFonts w:asciiTheme="majorHAnsi" w:eastAsia="Times New Roman" w:hAnsiTheme="majorHAnsi"/>
-          <w:color w:val="FF0000"/>
-          <w:szCs w:val="28"/>
-        </w:rPr>
-        <w:t>Border</w:t>
-      </w:r>
-      <w:r>
-        <w:rPr>
-          <w:rFonts w:asciiTheme="majorHAnsi" w:eastAsia="Times New Roman" w:hAnsiTheme="majorHAnsi"/>
-          <w:color w:val="FF0000"/>
-          <w:szCs w:val="28"/>
-        </w:rPr>
-        <w:t>:</w:t>
-      </w:r>
-    </w:p>
-    <w:p>
-      <w:pPr>
-        <w:shd w:val="clear" w:color="auto" w:fill="FFFFFF"/>
-        <w:spacing w:before="150" w:after="150" w:line="240" w:lineRule="auto"/>
-        <w:outlineLvl w:val="1"/>
-        <w:rPr>
-          <w:rFonts w:asciiTheme="majorHAnsi" w:eastAsia="Times New Roman" w:hAnsiTheme="majorHAnsi"/>
           <w:color w:val="000000" w:themeColor="text1"/>
           <w:szCs w:val="28"/>
         </w:rPr>
@@ -98,39 +89,7 @@
           <w:color w:val="000000" w:themeColor="text1"/>
           <w:szCs w:val="28"/>
         </w:rPr>
-        <w:t xml:space="preserve">Add thêm màu sắc </w:t>
-      </w:r>
-      <w:r>
-        <w:rPr>
-          <w:rFonts w:asciiTheme="majorHAnsi" w:eastAsia="Times New Roman" w:hAnsiTheme="majorHAnsi"/>
-          <w:color w:val="000000" w:themeColor="text1"/>
-          <w:szCs w:val="28"/>
-        </w:rPr>
-        <w:t>Class =”border</w:t>
-      </w:r>
-      <w:r>
-        <w:rPr>
-          <w:rFonts w:asciiTheme="majorHAnsi" w:eastAsia="Times New Roman" w:hAnsiTheme="majorHAnsi"/>
-          <w:color w:val="000000" w:themeColor="text1"/>
-          <w:szCs w:val="28"/>
-        </w:rPr>
-        <w:t xml:space="preserve">  </w:t>
-      </w:r>
-      <w:r>
-        <w:rPr>
-          <w:rFonts w:asciiTheme="majorHAnsi" w:eastAsia="Times New Roman" w:hAnsiTheme="majorHAnsi"/>
-          <w:color w:val="000000" w:themeColor="text1"/>
-          <w:szCs w:val="28"/>
-        </w:rPr>
-        <w:t>border</w:t>
-      </w:r>
-      <w:r>
-        <w:rPr>
-          <w:rFonts w:asciiTheme="majorHAnsi" w:eastAsia="Times New Roman" w:hAnsiTheme="majorHAnsi"/>
-          <w:color w:val="000000" w:themeColor="text1"/>
-          <w:szCs w:val="28"/>
-        </w:rPr>
-        <w:t>-</w:t>
+        <w:t>Add thêm màu sắc Class =”border  border-</w:t>
       </w:r>
       <w:r>
         <w:rPr>
@@ -146,15 +105,7 @@
           <w:color w:val="000000" w:themeColor="text1"/>
           <w:szCs w:val="28"/>
         </w:rPr>
-        <w:t xml:space="preserve">” </w:t>
-      </w:r>
-      <w:r>
-        <w:rPr>
-          <w:rFonts w:asciiTheme="majorHAnsi" w:eastAsia="Times New Roman" w:hAnsiTheme="majorHAnsi"/>
-          <w:color w:val="000000" w:themeColor="text1"/>
-          <w:szCs w:val="28"/>
-        </w:rPr>
-        <w:t xml:space="preserve"> </w:t>
+        <w:t xml:space="preserve">”  </w:t>
       </w:r>
     </w:p>
     <w:p>
@@ -193,75 +144,12 @@
           <w:szCs w:val="28"/>
           <w:shd w:val="clear" w:color="auto" w:fill="FFFFFF"/>
         </w:rPr>
-        <w:t>primary</w:t>
-      </w:r>
-      <w:r>
-        <w:rPr>
-          <w:rFonts w:asciiTheme="majorHAnsi" w:hAnsiTheme="majorHAnsi"/>
-          <w:color w:val="000000" w:themeColor="text1"/>
-          <w:szCs w:val="28"/>
-          <w:shd w:val="clear" w:color="auto" w:fill="FFFFFF"/>
-        </w:rPr>
-        <w:t xml:space="preserve">, </w:t>
-      </w:r>
-      <w:r>
-        <w:rPr>
-          <w:rFonts w:asciiTheme="majorHAnsi" w:hAnsiTheme="majorHAnsi"/>
-          <w:color w:val="000000" w:themeColor="text1"/>
-          <w:szCs w:val="28"/>
-          <w:shd w:val="clear" w:color="auto" w:fill="FFFFFF"/>
-        </w:rPr>
-        <w:t>secondary</w:t>
-      </w:r>
-      <w:r>
-        <w:rPr>
-          <w:rFonts w:asciiTheme="majorHAnsi" w:hAnsiTheme="majorHAnsi"/>
-          <w:color w:val="000000" w:themeColor="text1"/>
-          <w:szCs w:val="28"/>
-          <w:shd w:val="clear" w:color="auto" w:fill="FFFFFF"/>
-        </w:rPr>
-        <w:t xml:space="preserve">, </w:t>
-      </w:r>
-      <w:r>
-        <w:rPr>
-          <w:rFonts w:asciiTheme="majorHAnsi" w:hAnsiTheme="majorHAnsi"/>
-          <w:color w:val="000000" w:themeColor="text1"/>
-          <w:szCs w:val="28"/>
-          <w:shd w:val="clear" w:color="auto" w:fill="FFFFFF"/>
-        </w:rPr>
-        <w:t>success</w:t>
-      </w:r>
-      <w:r>
-        <w:rPr>
-          <w:rFonts w:asciiTheme="majorHAnsi" w:hAnsiTheme="majorHAnsi"/>
-          <w:color w:val="000000" w:themeColor="text1"/>
-          <w:szCs w:val="28"/>
-          <w:shd w:val="clear" w:color="auto" w:fill="FFFFFF"/>
-        </w:rPr>
-        <w:t xml:space="preserve">, </w:t>
-      </w:r>
-      <w:r>
-        <w:rPr>
-          <w:rFonts w:asciiTheme="majorHAnsi" w:hAnsiTheme="majorHAnsi"/>
-          <w:color w:val="000000" w:themeColor="text1"/>
-          <w:szCs w:val="28"/>
-          <w:shd w:val="clear" w:color="auto" w:fill="FFFFFF"/>
-        </w:rPr>
-        <w:t>dark</w:t>
-      </w:r>
-      <w:r>
-        <w:rPr>
-          <w:rFonts w:asciiTheme="majorHAnsi" w:hAnsiTheme="majorHAnsi"/>
-          <w:color w:val="000000" w:themeColor="text1"/>
-          <w:szCs w:val="28"/>
-          <w:shd w:val="clear" w:color="auto" w:fill="FFFFFF"/>
-        </w:rPr>
-        <w:t>..</w:t>
-      </w:r>
-    </w:p>
-    <w:p>
-      <w:pPr>
-        <w:pStyle w:val="Heading2"/>
+        <w:t>primary, secondary, success, dark..</w:t>
+      </w:r>
+    </w:p>
+    <w:p>
+      <w:pPr>
+        <w:pStyle w:val="u2"/>
         <w:shd w:val="clear" w:color="auto" w:fill="FFFFFF"/>
         <w:spacing w:before="150" w:beforeAutospacing="0" w:after="150" w:afterAutospacing="0"/>
         <w:rPr>
@@ -304,30 +192,12 @@
           <w:szCs w:val="28"/>
           <w:shd w:val="clear" w:color="auto" w:fill="FFFFFF"/>
         </w:rPr>
-        <w:t>Class = “</w:t>
-      </w:r>
-      <w:r>
-        <w:rPr>
-          <w:rFonts w:asciiTheme="majorHAnsi" w:hAnsiTheme="majorHAnsi"/>
-          <w:color w:val="000000" w:themeColor="text1"/>
-          <w:szCs w:val="28"/>
-          <w:shd w:val="clear" w:color="auto" w:fill="FFFFFF"/>
-        </w:rPr>
-        <w:t>w-*</w:t>
-      </w:r>
-      <w:r>
-        <w:rPr>
-          <w:rFonts w:asciiTheme="majorHAnsi" w:hAnsiTheme="majorHAnsi"/>
-          <w:color w:val="000000" w:themeColor="text1"/>
-          <w:szCs w:val="28"/>
-          <w:shd w:val="clear" w:color="auto" w:fill="FFFFFF"/>
-        </w:rPr>
-        <w:t>” (w-25,w50...) tương ứng là 25%, 50%..</w:t>
-      </w:r>
-    </w:p>
-    <w:p>
-      <w:pPr>
-        <w:pStyle w:val="Heading2"/>
+        <w:t>Class = “w-*” (w-25,w50...) tương ứng là 25%, 50%..</w:t>
+      </w:r>
+    </w:p>
+    <w:p>
+      <w:pPr>
+        <w:pStyle w:val="u2"/>
         <w:shd w:val="clear" w:color="auto" w:fill="FFFFFF"/>
         <w:spacing w:before="150" w:beforeAutospacing="0" w:after="150" w:afterAutospacing="0"/>
         <w:rPr>
@@ -370,38 +240,11 @@
           <w:szCs w:val="28"/>
           <w:shd w:val="clear" w:color="auto" w:fill="FFFFFF"/>
         </w:rPr>
-        <w:t>Class = “</w:t>
-      </w:r>
-      <w:r>
-        <w:rPr>
-          <w:rFonts w:asciiTheme="majorHAnsi" w:hAnsiTheme="majorHAnsi"/>
-          <w:color w:val="000000" w:themeColor="text1"/>
-          <w:szCs w:val="28"/>
-          <w:shd w:val="clear" w:color="auto" w:fill="FFFFFF"/>
-        </w:rPr>
-        <w:t>h-*</w:t>
-      </w:r>
-      <w:r>
-        <w:rPr>
-          <w:rFonts w:asciiTheme="majorHAnsi" w:hAnsiTheme="majorHAnsi"/>
-          <w:color w:val="000000" w:themeColor="text1"/>
-          <w:szCs w:val="28"/>
-          <w:shd w:val="clear" w:color="auto" w:fill="FFFFFF"/>
-        </w:rPr>
-        <w:t>”</w:t>
-      </w:r>
-      <w:r>
-        <w:rPr>
-          <w:rFonts w:asciiTheme="majorHAnsi" w:hAnsiTheme="majorHAnsi"/>
-          <w:color w:val="000000" w:themeColor="text1"/>
-          <w:szCs w:val="28"/>
-          <w:shd w:val="clear" w:color="auto" w:fill="FFFFFF"/>
-        </w:rPr>
-        <w:t xml:space="preserve"> (</w:t>
-      </w:r>
-      <w:r>
-        <w:rPr>
-          <w:rStyle w:val="HTMLCode"/>
+        <w:t>Class = “h-*” (</w:t>
+      </w:r>
+      <w:r>
+        <w:rPr>
+          <w:rStyle w:val="MaHTML"/>
           <w:rFonts w:asciiTheme="majorHAnsi" w:eastAsiaTheme="minorEastAsia" w:hAnsiTheme="majorHAnsi" w:cstheme="majorHAnsi"/>
           <w:color w:val="000000" w:themeColor="text1"/>
           <w:sz w:val="28"/>
@@ -421,7 +264,7 @@
       </w:r>
       <w:r>
         <w:rPr>
-          <w:rStyle w:val="HTMLCode"/>
+          <w:rStyle w:val="MaHTML"/>
           <w:rFonts w:asciiTheme="majorHAnsi" w:eastAsiaTheme="minorEastAsia" w:hAnsiTheme="majorHAnsi" w:cstheme="majorHAnsi"/>
           <w:color w:val="000000" w:themeColor="text1"/>
           <w:sz w:val="28"/>
@@ -437,25 +280,7 @@
           <w:szCs w:val="28"/>
           <w:shd w:val="clear" w:color="auto" w:fill="FFFFFF"/>
         </w:rPr>
-        <w:t>, )</w:t>
-      </w:r>
-      <w:r>
-        <w:rPr>
-          <w:rFonts w:asciiTheme="majorHAnsi" w:hAnsiTheme="majorHAnsi"/>
-          <w:color w:val="000000" w:themeColor="text1"/>
-          <w:szCs w:val="28"/>
-          <w:shd w:val="clear" w:color="auto" w:fill="FFFFFF"/>
-        </w:rPr>
-        <w:t xml:space="preserve"> </w:t>
-      </w:r>
-      <w:r>
-        <w:rPr>
-          <w:rFonts w:asciiTheme="majorHAnsi" w:hAnsiTheme="majorHAnsi"/>
-          <w:color w:val="000000" w:themeColor="text1"/>
-          <w:szCs w:val="28"/>
-          <w:shd w:val="clear" w:color="auto" w:fill="FFFFFF"/>
-        </w:rPr>
-        <w:t>tương ứng là 25%, 50%..</w:t>
+        <w:t>, ) tương ứng là 25%, 50%..</w:t>
       </w:r>
     </w:p>
     <w:p>
@@ -468,6 +293,7 @@
           <w:color w:val="000000" w:themeColor="text1"/>
           <w:szCs w:val="28"/>
           <w:shd w:val="clear" w:color="auto" w:fill="F1F1F1"/>
+          <w:lang w:val="en-US"/>
         </w:rPr>
       </w:pPr>
       <w:r>
@@ -477,16 +303,16 @@
           <w:szCs w:val="28"/>
           <w:shd w:val="clear" w:color="auto" w:fill="F1F1F1"/>
         </w:rPr>
-        <w:t>M</w:t>
-      </w:r>
-      <w:r>
-        <w:rPr>
-          <w:rFonts w:asciiTheme="majorHAnsi" w:hAnsiTheme="majorHAnsi"/>
-          <w:color w:val="FF0000"/>
+        <w:t>Margin :</w:t>
+      </w:r>
+      <w:r>
+        <w:rPr>
+          <w:rFonts w:asciiTheme="majorHAnsi" w:hAnsiTheme="majorHAnsi"/>
+          <w:color w:val="000000" w:themeColor="text1"/>
           <w:szCs w:val="28"/>
           <w:shd w:val="clear" w:color="auto" w:fill="F1F1F1"/>
         </w:rPr>
-        <w:t>argin</w:t>
+        <w:t xml:space="preserve"> class = “m” và </w:t>
       </w:r>
       <w:r>
         <w:rPr>
@@ -495,7 +321,7 @@
           <w:szCs w:val="28"/>
           <w:shd w:val="clear" w:color="auto" w:fill="F1F1F1"/>
         </w:rPr>
-        <w:t xml:space="preserve"> :</w:t>
+        <w:t xml:space="preserve">padding </w:t>
       </w:r>
       <w:r>
         <w:rPr>
@@ -504,66 +330,171 @@
           <w:szCs w:val="28"/>
           <w:shd w:val="clear" w:color="auto" w:fill="F1F1F1"/>
         </w:rPr>
-        <w:t xml:space="preserve"> class = “m” và </w:t>
-      </w:r>
-      <w:r>
-        <w:rPr>
-          <w:rFonts w:asciiTheme="majorHAnsi" w:hAnsiTheme="majorHAnsi"/>
-          <w:color w:val="FF0000"/>
+        <w:t>class =”p”</w:t>
+      </w:r>
+      <w:r>
+        <w:rPr>
+          <w:rFonts w:asciiTheme="majorHAnsi" w:hAnsiTheme="majorHAnsi"/>
+          <w:color w:val="000000" w:themeColor="text1"/>
           <w:szCs w:val="28"/>
           <w:shd w:val="clear" w:color="auto" w:fill="F1F1F1"/>
-        </w:rPr>
-        <w:t>padding</w:t>
-      </w:r>
-      <w:r>
-        <w:rPr>
-          <w:rFonts w:asciiTheme="majorHAnsi" w:hAnsiTheme="majorHAnsi"/>
-          <w:color w:val="FF0000"/>
+          <w:lang w:val="en-US"/>
+        </w:rPr>
+        <w:t xml:space="preserve"> //dùng kiểu mt,mx, my-0</w:t>
+      </w:r>
+    </w:p>
+    <w:p>
+      <w:pPr>
+        <w:shd w:val="clear" w:color="auto" w:fill="FFFFFF"/>
+        <w:spacing w:before="150" w:after="150" w:line="240" w:lineRule="auto"/>
+        <w:outlineLvl w:val="1"/>
+        <w:rPr>
+          <w:rFonts w:asciiTheme="majorHAnsi" w:hAnsiTheme="majorHAnsi"/>
+          <w:color w:val="000000" w:themeColor="text1"/>
+          <w:szCs w:val="28"/>
+          <w:shd w:val="clear" w:color="auto" w:fill="FFFFFF"/>
+        </w:rPr>
+      </w:pPr>
+      <w:r>
+        <w:rPr>
+          <w:rFonts w:asciiTheme="majorHAnsi" w:hAnsiTheme="majorHAnsi"/>
+          <w:color w:val="000000" w:themeColor="text1"/>
           <w:szCs w:val="28"/>
           <w:shd w:val="clear" w:color="auto" w:fill="F1F1F1"/>
         </w:rPr>
-        <w:t xml:space="preserve"> </w:t>
-      </w:r>
-      <w:r>
-        <w:rPr>
-          <w:rFonts w:asciiTheme="majorHAnsi" w:hAnsiTheme="majorHAnsi"/>
-          <w:color w:val="000000" w:themeColor="text1"/>
+        <w:t xml:space="preserve">Set : top -&gt; t, </w:t>
+      </w:r>
+      <w:r>
+        <w:rPr>
+          <w:rStyle w:val="MaHTML"/>
+          <w:rFonts w:asciiTheme="majorHAnsi" w:eastAsiaTheme="minorEastAsia" w:hAnsiTheme="majorHAnsi" w:cstheme="majorHAnsi"/>
+          <w:color w:val="000000" w:themeColor="text1"/>
+          <w:sz w:val="28"/>
           <w:szCs w:val="28"/>
           <w:shd w:val="clear" w:color="auto" w:fill="F1F1F1"/>
         </w:rPr>
-        <w:t>class =”p”</w:t>
-      </w:r>
-    </w:p>
-    <w:p>
-      <w:pPr>
-        <w:shd w:val="clear" w:color="auto" w:fill="FFFFFF"/>
-        <w:spacing w:before="150" w:after="150" w:line="240" w:lineRule="auto"/>
-        <w:outlineLvl w:val="1"/>
-        <w:rPr>
-          <w:rFonts w:asciiTheme="majorHAnsi" w:hAnsiTheme="majorHAnsi"/>
-          <w:color w:val="000000" w:themeColor="text1"/>
-          <w:szCs w:val="28"/>
-          <w:shd w:val="clear" w:color="auto" w:fill="FFFFFF"/>
-        </w:rPr>
-      </w:pPr>
-      <w:r>
-        <w:rPr>
-          <w:rFonts w:asciiTheme="majorHAnsi" w:hAnsiTheme="majorHAnsi"/>
-          <w:color w:val="000000" w:themeColor="text1"/>
+        <w:t>bottom</w:t>
+      </w:r>
+      <w:r>
+        <w:rPr>
+          <w:rFonts w:asciiTheme="majorHAnsi" w:hAnsiTheme="majorHAnsi"/>
+          <w:color w:val="000000" w:themeColor="text1"/>
+          <w:szCs w:val="28"/>
+          <w:shd w:val="clear" w:color="auto" w:fill="FFFFFF"/>
+        </w:rPr>
+        <w:t xml:space="preserve"> -&gt; b, </w:t>
+      </w:r>
+      <w:r>
+        <w:rPr>
+          <w:rStyle w:val="MaHTML"/>
+          <w:rFonts w:asciiTheme="majorHAnsi" w:eastAsiaTheme="minorEastAsia" w:hAnsiTheme="majorHAnsi" w:cstheme="majorHAnsi"/>
+          <w:color w:val="000000" w:themeColor="text1"/>
+          <w:sz w:val="28"/>
           <w:szCs w:val="28"/>
           <w:shd w:val="clear" w:color="auto" w:fill="F1F1F1"/>
         </w:rPr>
-        <w:t xml:space="preserve">Set : top -&gt; t, </w:t>
-      </w:r>
-      <w:r>
-        <w:rPr>
-          <w:rStyle w:val="HTMLCode"/>
+        <w:t>left</w:t>
+      </w:r>
+      <w:r>
+        <w:rPr>
+          <w:rFonts w:asciiTheme="majorHAnsi" w:hAnsiTheme="majorHAnsi"/>
+          <w:color w:val="000000" w:themeColor="text1"/>
+          <w:szCs w:val="28"/>
+          <w:shd w:val="clear" w:color="auto" w:fill="FFFFFF"/>
+        </w:rPr>
+        <w:t xml:space="preserve"> -&gt; l, </w:t>
+      </w:r>
+      <w:r>
+        <w:rPr>
+          <w:rStyle w:val="MaHTML"/>
           <w:rFonts w:asciiTheme="majorHAnsi" w:eastAsiaTheme="minorEastAsia" w:hAnsiTheme="majorHAnsi" w:cstheme="majorHAnsi"/>
           <w:color w:val="000000" w:themeColor="text1"/>
           <w:sz w:val="28"/>
           <w:szCs w:val="28"/>
           <w:shd w:val="clear" w:color="auto" w:fill="F1F1F1"/>
         </w:rPr>
+        <w:t>right</w:t>
+      </w:r>
+      <w:r>
+        <w:rPr>
+          <w:rFonts w:asciiTheme="majorHAnsi" w:hAnsiTheme="majorHAnsi"/>
+          <w:color w:val="000000" w:themeColor="text1"/>
+          <w:szCs w:val="28"/>
+          <w:shd w:val="clear" w:color="auto" w:fill="FFFFFF"/>
+        </w:rPr>
+        <w:t xml:space="preserve"> -&gt; r, </w:t>
+      </w:r>
+      <w:r>
+        <w:rPr>
+          <w:rStyle w:val="MaHTML"/>
+          <w:rFonts w:asciiTheme="majorHAnsi" w:eastAsiaTheme="minorEastAsia" w:hAnsiTheme="majorHAnsi" w:cstheme="majorHAnsi"/>
+          <w:color w:val="000000" w:themeColor="text1"/>
+          <w:sz w:val="28"/>
+          <w:szCs w:val="28"/>
+          <w:shd w:val="clear" w:color="auto" w:fill="F1F1F1"/>
+        </w:rPr>
+        <w:t>left</w:t>
+      </w:r>
+      <w:r>
+        <w:rPr>
+          <w:rFonts w:asciiTheme="majorHAnsi" w:hAnsiTheme="majorHAnsi"/>
+          <w:color w:val="000000" w:themeColor="text1"/>
+          <w:szCs w:val="28"/>
+          <w:shd w:val="clear" w:color="auto" w:fill="FFFFFF"/>
+        </w:rPr>
+        <w:t xml:space="preserve"> + </w:t>
+      </w:r>
+      <w:r>
+        <w:rPr>
+          <w:rStyle w:val="MaHTML"/>
+          <w:rFonts w:asciiTheme="majorHAnsi" w:eastAsiaTheme="minorEastAsia" w:hAnsiTheme="majorHAnsi" w:cstheme="majorHAnsi"/>
+          <w:color w:val="000000" w:themeColor="text1"/>
+          <w:sz w:val="28"/>
+          <w:szCs w:val="28"/>
+          <w:shd w:val="clear" w:color="auto" w:fill="F1F1F1"/>
+        </w:rPr>
+        <w:t>right</w:t>
+      </w:r>
+      <w:r>
+        <w:rPr>
+          <w:rFonts w:asciiTheme="majorHAnsi" w:hAnsiTheme="majorHAnsi"/>
+          <w:color w:val="000000" w:themeColor="text1"/>
+          <w:szCs w:val="28"/>
+          <w:shd w:val="clear" w:color="auto" w:fill="FFFFFF"/>
+        </w:rPr>
+        <w:t>  -&gt; x,</w:t>
+      </w:r>
+    </w:p>
+    <w:p>
+      <w:pPr>
+        <w:shd w:val="clear" w:color="auto" w:fill="FFFFFF"/>
+        <w:spacing w:before="150" w:after="150" w:line="240" w:lineRule="auto"/>
+        <w:outlineLvl w:val="1"/>
+        <w:rPr>
+          <w:rFonts w:asciiTheme="majorHAnsi" w:hAnsiTheme="majorHAnsi"/>
+          <w:color w:val="000000" w:themeColor="text1"/>
+          <w:szCs w:val="28"/>
+          <w:shd w:val="clear" w:color="auto" w:fill="FFFFFF"/>
+        </w:rPr>
+      </w:pPr>
+      <w:r>
+        <w:rPr>
+          <w:rFonts w:asciiTheme="majorHAnsi" w:hAnsiTheme="majorHAnsi"/>
+          <w:color w:val="000000" w:themeColor="text1"/>
+          <w:szCs w:val="28"/>
+          <w:shd w:val="clear" w:color="auto" w:fill="F1F1F1"/>
+        </w:rPr>
+        <w:t xml:space="preserve">Top + </w:t>
+      </w:r>
+      <w:r>
+        <w:rPr>
+          <w:rStyle w:val="MaHTML"/>
+          <w:rFonts w:asciiTheme="majorHAnsi" w:eastAsiaTheme="minorEastAsia" w:hAnsiTheme="majorHAnsi" w:cstheme="majorHAnsi"/>
+          <w:color w:val="000000" w:themeColor="text1"/>
+          <w:sz w:val="28"/>
+          <w:szCs w:val="28"/>
+          <w:shd w:val="clear" w:color="auto" w:fill="F1F1F1"/>
+        </w:rPr>
         <w:t>bottom</w:t>
       </w:r>
       <w:r>
@@ -573,201 +504,7 @@
           <w:szCs w:val="28"/>
           <w:shd w:val="clear" w:color="auto" w:fill="FFFFFF"/>
         </w:rPr>
-        <w:t> </w:t>
-      </w:r>
-      <w:r>
-        <w:rPr>
-          <w:rFonts w:asciiTheme="majorHAnsi" w:hAnsiTheme="majorHAnsi"/>
-          <w:color w:val="000000" w:themeColor="text1"/>
-          <w:szCs w:val="28"/>
-          <w:shd w:val="clear" w:color="auto" w:fill="FFFFFF"/>
-        </w:rPr>
-        <w:t xml:space="preserve">-&gt; b, </w:t>
-      </w:r>
-      <w:r>
-        <w:rPr>
-          <w:rStyle w:val="HTMLCode"/>
-          <w:rFonts w:asciiTheme="majorHAnsi" w:eastAsiaTheme="minorEastAsia" w:hAnsiTheme="majorHAnsi" w:cstheme="majorHAnsi"/>
-          <w:color w:val="000000" w:themeColor="text1"/>
-          <w:sz w:val="28"/>
-          <w:szCs w:val="28"/>
-          <w:shd w:val="clear" w:color="auto" w:fill="F1F1F1"/>
-        </w:rPr>
-        <w:t>left</w:t>
-      </w:r>
-      <w:r>
-        <w:rPr>
-          <w:rFonts w:asciiTheme="majorHAnsi" w:hAnsiTheme="majorHAnsi"/>
-          <w:color w:val="000000" w:themeColor="text1"/>
-          <w:szCs w:val="28"/>
-          <w:shd w:val="clear" w:color="auto" w:fill="FFFFFF"/>
-        </w:rPr>
-        <w:t> </w:t>
-      </w:r>
-      <w:r>
-        <w:rPr>
-          <w:rFonts w:asciiTheme="majorHAnsi" w:hAnsiTheme="majorHAnsi"/>
-          <w:color w:val="000000" w:themeColor="text1"/>
-          <w:szCs w:val="28"/>
-          <w:shd w:val="clear" w:color="auto" w:fill="FFFFFF"/>
-        </w:rPr>
-        <w:t xml:space="preserve">-&gt; l, </w:t>
-      </w:r>
-      <w:r>
-        <w:rPr>
-          <w:rStyle w:val="HTMLCode"/>
-          <w:rFonts w:asciiTheme="majorHAnsi" w:eastAsiaTheme="minorEastAsia" w:hAnsiTheme="majorHAnsi" w:cstheme="majorHAnsi"/>
-          <w:color w:val="000000" w:themeColor="text1"/>
-          <w:sz w:val="28"/>
-          <w:szCs w:val="28"/>
-          <w:shd w:val="clear" w:color="auto" w:fill="F1F1F1"/>
-        </w:rPr>
-        <w:t>right</w:t>
-      </w:r>
-      <w:r>
-        <w:rPr>
-          <w:rFonts w:asciiTheme="majorHAnsi" w:hAnsiTheme="majorHAnsi"/>
-          <w:color w:val="000000" w:themeColor="text1"/>
-          <w:szCs w:val="28"/>
-          <w:shd w:val="clear" w:color="auto" w:fill="FFFFFF"/>
-        </w:rPr>
-        <w:t> </w:t>
-      </w:r>
-      <w:r>
-        <w:rPr>
-          <w:rFonts w:asciiTheme="majorHAnsi" w:hAnsiTheme="majorHAnsi"/>
-          <w:color w:val="000000" w:themeColor="text1"/>
-          <w:szCs w:val="28"/>
-          <w:shd w:val="clear" w:color="auto" w:fill="FFFFFF"/>
-        </w:rPr>
-        <w:t xml:space="preserve">-&gt; r, </w:t>
-      </w:r>
-      <w:r>
-        <w:rPr>
-          <w:rStyle w:val="HTMLCode"/>
-          <w:rFonts w:asciiTheme="majorHAnsi" w:eastAsiaTheme="minorEastAsia" w:hAnsiTheme="majorHAnsi" w:cstheme="majorHAnsi"/>
-          <w:color w:val="000000" w:themeColor="text1"/>
-          <w:sz w:val="28"/>
-          <w:szCs w:val="28"/>
-          <w:shd w:val="clear" w:color="auto" w:fill="F1F1F1"/>
-        </w:rPr>
-        <w:t>left</w:t>
-      </w:r>
-      <w:r>
-        <w:rPr>
-          <w:rFonts w:asciiTheme="majorHAnsi" w:hAnsiTheme="majorHAnsi"/>
-          <w:color w:val="000000" w:themeColor="text1"/>
-          <w:szCs w:val="28"/>
-          <w:shd w:val="clear" w:color="auto" w:fill="FFFFFF"/>
-        </w:rPr>
-        <w:t> </w:t>
-      </w:r>
-      <w:r>
-        <w:rPr>
-          <w:rFonts w:asciiTheme="majorHAnsi" w:hAnsiTheme="majorHAnsi"/>
-          <w:color w:val="000000" w:themeColor="text1"/>
-          <w:szCs w:val="28"/>
-          <w:shd w:val="clear" w:color="auto" w:fill="FFFFFF"/>
-        </w:rPr>
-        <w:t xml:space="preserve">+ </w:t>
-      </w:r>
-      <w:r>
-        <w:rPr>
-          <w:rStyle w:val="HTMLCode"/>
-          <w:rFonts w:asciiTheme="majorHAnsi" w:eastAsiaTheme="minorEastAsia" w:hAnsiTheme="majorHAnsi" w:cstheme="majorHAnsi"/>
-          <w:color w:val="000000" w:themeColor="text1"/>
-          <w:sz w:val="28"/>
-          <w:szCs w:val="28"/>
-          <w:shd w:val="clear" w:color="auto" w:fill="F1F1F1"/>
-        </w:rPr>
-        <w:t>right</w:t>
-      </w:r>
-      <w:r>
-        <w:rPr>
-          <w:rFonts w:asciiTheme="majorHAnsi" w:hAnsiTheme="majorHAnsi"/>
-          <w:color w:val="000000" w:themeColor="text1"/>
-          <w:szCs w:val="28"/>
-          <w:shd w:val="clear" w:color="auto" w:fill="FFFFFF"/>
-        </w:rPr>
-        <w:t> </w:t>
-      </w:r>
-      <w:r>
-        <w:rPr>
-          <w:rFonts w:asciiTheme="majorHAnsi" w:hAnsiTheme="majorHAnsi"/>
-          <w:color w:val="000000" w:themeColor="text1"/>
-          <w:szCs w:val="28"/>
-          <w:shd w:val="clear" w:color="auto" w:fill="FFFFFF"/>
-        </w:rPr>
-        <w:t xml:space="preserve"> -&gt; x,</w:t>
-      </w:r>
-    </w:p>
-    <w:p>
-      <w:pPr>
-        <w:shd w:val="clear" w:color="auto" w:fill="FFFFFF"/>
-        <w:spacing w:before="150" w:after="150" w:line="240" w:lineRule="auto"/>
-        <w:outlineLvl w:val="1"/>
-        <w:rPr>
-          <w:rFonts w:asciiTheme="majorHAnsi" w:hAnsiTheme="majorHAnsi"/>
-          <w:color w:val="000000" w:themeColor="text1"/>
-          <w:szCs w:val="28"/>
-          <w:shd w:val="clear" w:color="auto" w:fill="FFFFFF"/>
-        </w:rPr>
-      </w:pPr>
-      <w:r>
-        <w:rPr>
-          <w:rFonts w:asciiTheme="majorHAnsi" w:hAnsiTheme="majorHAnsi"/>
-          <w:color w:val="000000" w:themeColor="text1"/>
-          <w:szCs w:val="28"/>
-          <w:shd w:val="clear" w:color="auto" w:fill="F1F1F1"/>
-        </w:rPr>
-        <w:t>T</w:t>
-      </w:r>
-      <w:r>
-        <w:rPr>
-          <w:rFonts w:asciiTheme="majorHAnsi" w:hAnsiTheme="majorHAnsi"/>
-          <w:color w:val="000000" w:themeColor="text1"/>
-          <w:szCs w:val="28"/>
-          <w:shd w:val="clear" w:color="auto" w:fill="F1F1F1"/>
-        </w:rPr>
-        <w:t>op</w:t>
-      </w:r>
-      <w:r>
-        <w:rPr>
-          <w:rFonts w:asciiTheme="majorHAnsi" w:hAnsiTheme="majorHAnsi"/>
-          <w:color w:val="000000" w:themeColor="text1"/>
-          <w:szCs w:val="28"/>
-          <w:shd w:val="clear" w:color="auto" w:fill="F1F1F1"/>
-        </w:rPr>
-        <w:t xml:space="preserve"> + </w:t>
-      </w:r>
-      <w:r>
-        <w:rPr>
-          <w:rStyle w:val="HTMLCode"/>
-          <w:rFonts w:asciiTheme="majorHAnsi" w:eastAsiaTheme="minorEastAsia" w:hAnsiTheme="majorHAnsi" w:cstheme="majorHAnsi"/>
-          <w:color w:val="000000" w:themeColor="text1"/>
-          <w:sz w:val="28"/>
-          <w:szCs w:val="28"/>
-          <w:shd w:val="clear" w:color="auto" w:fill="F1F1F1"/>
-        </w:rPr>
-        <w:t>bottom</w:t>
-      </w:r>
-      <w:r>
-        <w:rPr>
-          <w:rFonts w:asciiTheme="majorHAnsi" w:hAnsiTheme="majorHAnsi"/>
-          <w:color w:val="000000" w:themeColor="text1"/>
-          <w:szCs w:val="28"/>
-          <w:shd w:val="clear" w:color="auto" w:fill="FFFFFF"/>
-        </w:rPr>
-        <w:t> </w:t>
-      </w:r>
-      <w:r>
-        <w:rPr>
-          <w:rFonts w:asciiTheme="majorHAnsi" w:hAnsiTheme="majorHAnsi"/>
-          <w:color w:val="000000" w:themeColor="text1"/>
-          <w:szCs w:val="28"/>
-          <w:shd w:val="clear" w:color="auto" w:fill="FFFFFF"/>
-        </w:rPr>
-        <w:t xml:space="preserve"> -&gt; y</w:t>
+        <w:t>  -&gt; y</w:t>
       </w:r>
     </w:p>
     <w:p>
@@ -802,6 +539,7 @@
           <w:color w:val="000000" w:themeColor="text1"/>
           <w:szCs w:val="28"/>
           <w:shd w:val="clear" w:color="auto" w:fill="FFFFFF"/>
+          <w:lang w:val="en-US"/>
         </w:rPr>
       </w:pPr>
       <w:r>
@@ -813,6 +551,43 @@
         </w:rPr>
         <w:t>0 : -&gt; 0px;</w:t>
       </w:r>
+      <w:r>
+        <w:rPr>
+          <w:rFonts w:asciiTheme="majorHAnsi" w:hAnsiTheme="majorHAnsi"/>
+          <w:color w:val="000000" w:themeColor="text1"/>
+          <w:szCs w:val="28"/>
+          <w:shd w:val="clear" w:color="auto" w:fill="FFFFFF"/>
+        </w:rPr>
+        <w:tab/>
+      </w:r>
+      <w:r>
+        <w:rPr>
+          <w:rFonts w:asciiTheme="majorHAnsi" w:hAnsiTheme="majorHAnsi"/>
+          <w:color w:val="000000" w:themeColor="text1"/>
+          <w:szCs w:val="28"/>
+          <w:shd w:val="clear" w:color="auto" w:fill="FFFFFF"/>
+        </w:rPr>
+        <w:tab/>
+      </w:r>
+      <w:r>
+        <w:rPr>
+          <w:rFonts w:asciiTheme="majorHAnsi" w:hAnsiTheme="majorHAnsi"/>
+          <w:color w:val="000000" w:themeColor="text1"/>
+          <w:szCs w:val="28"/>
+          <w:shd w:val="clear" w:color="auto" w:fill="FFFFFF"/>
+        </w:rPr>
+        <w:tab/>
+      </w:r>
+      <w:r>
+        <w:rPr>
+          <w:rFonts w:asciiTheme="majorHAnsi" w:hAnsiTheme="majorHAnsi"/>
+          <w:color w:val="000000" w:themeColor="text1"/>
+          <w:szCs w:val="28"/>
+          <w:shd w:val="clear" w:color="auto" w:fill="FFFFFF"/>
+          <w:lang w:val="en-US"/>
+        </w:rPr>
+        <w:t xml:space="preserve">//mx-1=1/4 em nó sẽ hiểu left,right là thụt vào </w:t>
+      </w:r>
     </w:p>
     <w:p>
       <w:pPr>
@@ -965,25 +740,7 @@
           <w:szCs w:val="28"/>
           <w:shd w:val="clear" w:color="auto" w:fill="FFFFFF"/>
         </w:rPr>
-        <w:t xml:space="preserve">(Note: </w:t>
-      </w:r>
-      <w:r>
-        <w:rPr>
-          <w:rFonts w:asciiTheme="majorHAnsi" w:hAnsiTheme="majorHAnsi"/>
-          <w:color w:val="000000" w:themeColor="text1"/>
-          <w:szCs w:val="28"/>
-          <w:shd w:val="clear" w:color="auto" w:fill="FFFFFF"/>
-        </w:rPr>
-        <w:t>nếu muốn giá âm thì sẽ là từ n1-&gt;n5</w:t>
-      </w:r>
-      <w:r>
-        <w:rPr>
-          <w:rFonts w:asciiTheme="majorHAnsi" w:hAnsiTheme="majorHAnsi"/>
-          <w:color w:val="000000" w:themeColor="text1"/>
-          <w:szCs w:val="28"/>
-          <w:shd w:val="clear" w:color="auto" w:fill="FFFFFF"/>
-        </w:rPr>
-        <w:t xml:space="preserve"> và size cũng như trên</w:t>
+        <w:t>(Note: nếu muốn giá âm thì sẽ là từ n1-&gt;n5 và size cũng như trên</w:t>
       </w:r>
     </w:p>
     <w:p>
@@ -2142,14 +1899,14 @@
     <w:lsdException w:name="List Table 6 Colorful Accent 6" w:uiPriority="51"/>
     <w:lsdException w:name="List Table 7 Colorful Accent 6" w:uiPriority="52"/>
   </w:latentStyles>
-  <w:style w:type="paragraph" w:default="1" w:styleId="Normal">
+  <w:style w:type="paragraph" w:default="1" w:styleId="Binhthng">
     <w:name w:val="Normal"/>
     <w:qFormat/>
   </w:style>
-  <w:style w:type="paragraph" w:styleId="Heading2">
+  <w:style w:type="paragraph" w:styleId="u2">
     <w:name w:val="heading 2"/>
-    <w:basedOn w:val="Normal"/>
-    <w:link w:val="Heading2Char"/>
+    <w:basedOn w:val="Binhthng"/>
+    <w:link w:val="u2Char"/>
     <w:uiPriority w:val="9"/>
     <w:qFormat/>
     <w:rsid w:val="00A31EED"/>
@@ -2165,13 +1922,13 @@
       <w:szCs w:val="36"/>
     </w:rPr>
   </w:style>
-  <w:style w:type="character" w:default="1" w:styleId="DefaultParagraphFont">
+  <w:style w:type="character" w:default="1" w:styleId="Phngmcinhcuaoanvn">
     <w:name w:val="Default Paragraph Font"/>
     <w:uiPriority w:val="1"/>
     <w:semiHidden/>
     <w:unhideWhenUsed/>
   </w:style>
-  <w:style w:type="table" w:default="1" w:styleId="TableNormal">
+  <w:style w:type="table" w:default="1" w:styleId="BangThngthng">
     <w:name w:val="Normal Table"/>
     <w:uiPriority w:val="99"/>
     <w:semiHidden/>
@@ -2186,16 +1943,16 @@
       </w:tblCellMar>
     </w:tblPr>
   </w:style>
-  <w:style w:type="numbering" w:default="1" w:styleId="NoList">
+  <w:style w:type="numbering" w:default="1" w:styleId="Khngco">
     <w:name w:val="No List"/>
     <w:uiPriority w:val="99"/>
     <w:semiHidden/>
     <w:unhideWhenUsed/>
   </w:style>
-  <w:style w:type="character" w:customStyle="1" w:styleId="Heading2Char">
-    <w:name w:val="Heading 2 Char"/>
-    <w:basedOn w:val="DefaultParagraphFont"/>
-    <w:link w:val="Heading2"/>
+  <w:style w:type="character" w:customStyle="1" w:styleId="u2Char">
+    <w:name w:val="Đầu đề 2 Char"/>
+    <w:basedOn w:val="Phngmcinhcuaoanvn"/>
+    <w:link w:val="u2"/>
     <w:uiPriority w:val="9"/>
     <w:rsid w:val="00A31EED"/>
     <w:rPr>
@@ -2206,9 +1963,9 @@
       <w:szCs w:val="36"/>
     </w:rPr>
   </w:style>
-  <w:style w:type="paragraph" w:styleId="ListParagraph">
+  <w:style w:type="paragraph" w:styleId="oancuaDanhsach">
     <w:name w:val="List Paragraph"/>
-    <w:basedOn w:val="Normal"/>
+    <w:basedOn w:val="Binhthng"/>
     <w:uiPriority w:val="34"/>
     <w:qFormat/>
     <w:rsid w:val="00A31EED"/>
@@ -2217,9 +1974,9 @@
       <w:contextualSpacing/>
     </w:pPr>
   </w:style>
-  <w:style w:type="character" w:styleId="HTMLCode">
+  <w:style w:type="character" w:styleId="MaHTML">
     <w:name w:val="HTML Code"/>
-    <w:basedOn w:val="DefaultParagraphFont"/>
+    <w:basedOn w:val="Phngmcinhcuaoanvn"/>
     <w:uiPriority w:val="99"/>
     <w:semiHidden/>
     <w:unhideWhenUsed/>

</xml_diff>